<commit_message>
Cambio en ultimos parrafos
Agregue algunas modificaciones a los ultimos parrafos del texto
</commit_message>
<xml_diff>
--- a/Reporte de Visita a la Feria del Mundo Digital.docx
+++ b/Reporte de Visita a la Feria del Mundo Digital.docx
@@ -40,6 +40,9 @@
       </w:r>
     </w:p>
     <w:p>
+      <w:pPr>
+        <w:jc w:val="both"/>
+      </w:pPr>
       <w:r>
         <w:t xml:space="preserve">En esta ocasión al acudir a la Feria del Mundo Digital, antes denominada </w:t>
       </w:r>
@@ -51,6 +54,9 @@
       </w:r>
     </w:p>
     <w:p>
+      <w:pPr>
+        <w:jc w:val="both"/>
+      </w:pPr>
       <w:r>
         <w:t xml:space="preserve">Muestra de esto, es que no solo </w:t>
       </w:r>
@@ -68,6 +74,9 @@
       </w:r>
     </w:p>
     <w:p>
+      <w:pPr>
+        <w:jc w:val="both"/>
+      </w:pPr>
       <w:r>
         <w:t xml:space="preserve">El ingreso a las instalaciones tuvo un costo de $50.00 (cincuenta pesos) a cambio de un gafete valido para los 4 días de la feria, continuando con el ingreso a las instalaciones dando inicio con un museo que mostraba los descontinuados modelos de distintas computadoras Macintosh,  </w:t>
       </w:r>
@@ -90,6 +99,9 @@
       </w:r>
     </w:p>
     <w:p>
+      <w:pPr>
+        <w:jc w:val="both"/>
+      </w:pPr>
       <w:r>
         <w:t xml:space="preserve">Posteriormente se daba una muestra (y venta) de Drones, diversos modelos y colores, principalmente aéreos y algunos </w:t>
       </w:r>
@@ -118,6 +130,9 @@
       </w:r>
     </w:p>
     <w:p>
+      <w:pPr>
+        <w:jc w:val="both"/>
+      </w:pPr>
       <w:r>
         <w:t xml:space="preserve">Otra área de mucha participación y atractivo, fue el de las impresoras 3D, mostrando diversos tamaños, modelos y funciones, dándonos una pequeña muestra de los avances realizados en ese campo, aunque los precios hasta el momento, son altos, la tendencia muestra que surgen modelos con cada vez más características y funcionalidades  y cada vez más accesibles a las masas. Algunas mostraron la combinación al tomar una </w:t>
       </w:r>
@@ -146,6 +161,9 @@
       </w:r>
     </w:p>
     <w:p>
+      <w:pPr>
+        <w:jc w:val="both"/>
+      </w:pPr>
       <w:r>
         <w:t>Nos encontramos con empresas desarrolladoras de software como la empresa collective</w:t>
       </w:r>
@@ -193,8 +211,15 @@
         <w:t>, además, otras empresas ofrecían préstamos para negocios, dispositivos para cobro de servicios y productos a través de un dispositivo móvil conectado a internet.</w:t>
       </w:r>
     </w:p>
-    <w:p/>
-    <w:p>
+    <w:p>
+      <w:pPr>
+        <w:jc w:val="both"/>
+      </w:pPr>
+    </w:p>
+    <w:p>
+      <w:pPr>
+        <w:jc w:val="both"/>
+      </w:pPr>
       <w:r>
         <w:t xml:space="preserve">Se encontraban marcas conocidas como Asus, Hp, Norton Antivirus, </w:t>
       </w:r>
@@ -222,24 +247,45 @@
       <w:r>
         <w:t xml:space="preserve">, Epson, </w:t>
       </w:r>
-    </w:p>
-    <w:p>
-      <w:r>
-        <w:t xml:space="preserve">Robot limpiador de casa y muestra de robots ganadores en torneos de </w:t>
-      </w:r>
-      <w:proofErr w:type="spellStart"/>
-      <w:r>
-        <w:t>robotica</w:t>
-      </w:r>
-      <w:proofErr w:type="spellEnd"/>
-      <w:r>
-        <w:t>.</w:t>
-      </w:r>
-    </w:p>
-    <w:p>
+      <w:r>
+        <w:t>y otras más, pero no estaban los representantes directos de la marca, sino los distribuidores o vendedores al usuario final, lo que hace que los artículos no tengan precio directo.</w:t>
+      </w:r>
+    </w:p>
+    <w:p>
+      <w:pPr>
+        <w:jc w:val="both"/>
+      </w:pPr>
+      <w:r>
+        <w:lastRenderedPageBreak/>
+        <w:t xml:space="preserve">Se presentó también como novedad el </w:t>
+      </w:r>
+      <w:r>
+        <w:t xml:space="preserve">Robot </w:t>
+      </w:r>
+      <w:r>
+        <w:t>Aspiradora, que realiza la colecta de polvo y pelusa en casa de forma autónoma, además se realizó una exhibición de los</w:t>
+      </w:r>
+      <w:r>
+        <w:t xml:space="preserve"> robots ganadores en torneos de </w:t>
+      </w:r>
+      <w:r>
+        <w:t xml:space="preserve">robótica en los que asistió el </w:t>
+      </w:r>
       <w:bookmarkStart w:id="0" w:name="_GoBack"/>
       <w:bookmarkEnd w:id="0"/>
-    </w:p>
+      <w:proofErr w:type="spellStart"/>
+      <w:r>
+        <w:t>IPN</w:t>
+      </w:r>
+      <w:proofErr w:type="spellEnd"/>
+      <w:r>
+        <w:t xml:space="preserve"> y el Tecnológico de Monterrey</w:t>
+      </w:r>
+      <w:r>
+        <w:t>.</w:t>
+      </w:r>
+    </w:p>
+    <w:p/>
     <w:sectPr>
       <w:pgSz w:w="12240" w:h="15840"/>
       <w:pgMar w:top="1417" w:right="1701" w:bottom="1417" w:left="1701" w:header="708" w:footer="708" w:gutter="0"/>

</xml_diff>

<commit_message>
Revert "Cambio en ultimos parrafos"
This reverts commit 9c5f0a230d51669dfc366f5f194fdde2260fa023.
</commit_message>
<xml_diff>
--- a/Reporte de Visita a la Feria del Mundo Digital.docx
+++ b/Reporte de Visita a la Feria del Mundo Digital.docx
@@ -40,9 +40,6 @@
       </w:r>
     </w:p>
     <w:p>
-      <w:pPr>
-        <w:jc w:val="both"/>
-      </w:pPr>
       <w:r>
         <w:t xml:space="preserve">En esta ocasión al acudir a la Feria del Mundo Digital, antes denominada </w:t>
       </w:r>
@@ -54,9 +51,6 @@
       </w:r>
     </w:p>
     <w:p>
-      <w:pPr>
-        <w:jc w:val="both"/>
-      </w:pPr>
       <w:r>
         <w:t xml:space="preserve">Muestra de esto, es que no solo </w:t>
       </w:r>
@@ -74,9 +68,6 @@
       </w:r>
     </w:p>
     <w:p>
-      <w:pPr>
-        <w:jc w:val="both"/>
-      </w:pPr>
       <w:r>
         <w:t xml:space="preserve">El ingreso a las instalaciones tuvo un costo de $50.00 (cincuenta pesos) a cambio de un gafete valido para los 4 días de la feria, continuando con el ingreso a las instalaciones dando inicio con un museo que mostraba los descontinuados modelos de distintas computadoras Macintosh,  </w:t>
       </w:r>
@@ -99,9 +90,6 @@
       </w:r>
     </w:p>
     <w:p>
-      <w:pPr>
-        <w:jc w:val="both"/>
-      </w:pPr>
       <w:r>
         <w:t xml:space="preserve">Posteriormente se daba una muestra (y venta) de Drones, diversos modelos y colores, principalmente aéreos y algunos </w:t>
       </w:r>
@@ -130,9 +118,6 @@
       </w:r>
     </w:p>
     <w:p>
-      <w:pPr>
-        <w:jc w:val="both"/>
-      </w:pPr>
       <w:r>
         <w:t xml:space="preserve">Otra área de mucha participación y atractivo, fue el de las impresoras 3D, mostrando diversos tamaños, modelos y funciones, dándonos una pequeña muestra de los avances realizados en ese campo, aunque los precios hasta el momento, son altos, la tendencia muestra que surgen modelos con cada vez más características y funcionalidades  y cada vez más accesibles a las masas. Algunas mostraron la combinación al tomar una </w:t>
       </w:r>
@@ -161,9 +146,6 @@
       </w:r>
     </w:p>
     <w:p>
-      <w:pPr>
-        <w:jc w:val="both"/>
-      </w:pPr>
       <w:r>
         <w:t>Nos encontramos con empresas desarrolladoras de software como la empresa collective</w:t>
       </w:r>
@@ -211,15 +193,8 @@
         <w:t>, además, otras empresas ofrecían préstamos para negocios, dispositivos para cobro de servicios y productos a través de un dispositivo móvil conectado a internet.</w:t>
       </w:r>
     </w:p>
-    <w:p>
-      <w:pPr>
-        <w:jc w:val="both"/>
-      </w:pPr>
-    </w:p>
-    <w:p>
-      <w:pPr>
-        <w:jc w:val="both"/>
-      </w:pPr>
+    <w:p/>
+    <w:p>
       <w:r>
         <w:t xml:space="preserve">Se encontraban marcas conocidas como Asus, Hp, Norton Antivirus, </w:t>
       </w:r>
@@ -247,45 +222,24 @@
       <w:r>
         <w:t xml:space="preserve">, Epson, </w:t>
       </w:r>
-      <w:r>
-        <w:t>y otras más, pero no estaban los representantes directos de la marca, sino los distribuidores o vendedores al usuario final, lo que hace que los artículos no tengan precio directo.</w:t>
-      </w:r>
-    </w:p>
-    <w:p>
-      <w:pPr>
-        <w:jc w:val="both"/>
-      </w:pPr>
-      <w:r>
-        <w:lastRenderedPageBreak/>
-        <w:t xml:space="preserve">Se presentó también como novedad el </w:t>
-      </w:r>
-      <w:r>
-        <w:t xml:space="preserve">Robot </w:t>
-      </w:r>
-      <w:r>
-        <w:t>Aspiradora, que realiza la colecta de polvo y pelusa en casa de forma autónoma, además se realizó una exhibición de los</w:t>
-      </w:r>
-      <w:r>
-        <w:t xml:space="preserve"> robots ganadores en torneos de </w:t>
-      </w:r>
-      <w:r>
-        <w:t xml:space="preserve">robótica en los que asistió el </w:t>
-      </w:r>
+    </w:p>
+    <w:p>
+      <w:r>
+        <w:t xml:space="preserve">Robot limpiador de casa y muestra de robots ganadores en torneos de </w:t>
+      </w:r>
+      <w:proofErr w:type="spellStart"/>
+      <w:r>
+        <w:t>robotica</w:t>
+      </w:r>
+      <w:proofErr w:type="spellEnd"/>
+      <w:r>
+        <w:t>.</w:t>
+      </w:r>
+    </w:p>
+    <w:p>
       <w:bookmarkStart w:id="0" w:name="_GoBack"/>
       <w:bookmarkEnd w:id="0"/>
-      <w:proofErr w:type="spellStart"/>
-      <w:r>
-        <w:t>IPN</w:t>
-      </w:r>
-      <w:proofErr w:type="spellEnd"/>
-      <w:r>
-        <w:t xml:space="preserve"> y el Tecnológico de Monterrey</w:t>
-      </w:r>
-      <w:r>
-        <w:t>.</w:t>
-      </w:r>
-    </w:p>
-    <w:p/>
+    </w:p>
     <w:sectPr>
       <w:pgSz w:w="12240" w:h="15840"/>
       <w:pgMar w:top="1417" w:right="1701" w:bottom="1417" w:left="1701" w:header="708" w:footer="708" w:gutter="0"/>

</xml_diff>

<commit_message>
Regrese a donde estaba
Reverti el cambio revertido je je
</commit_message>
<xml_diff>
--- a/Reporte de Visita a la Feria del Mundo Digital.docx
+++ b/Reporte de Visita a la Feria del Mundo Digital.docx
@@ -40,6 +40,9 @@
       </w:r>
     </w:p>
     <w:p>
+      <w:pPr>
+        <w:jc w:val="both"/>
+      </w:pPr>
       <w:r>
         <w:t xml:space="preserve">En esta ocasión al acudir a la Feria del Mundo Digital, antes denominada </w:t>
       </w:r>
@@ -51,6 +54,9 @@
       </w:r>
     </w:p>
     <w:p>
+      <w:pPr>
+        <w:jc w:val="both"/>
+      </w:pPr>
       <w:r>
         <w:t xml:space="preserve">Muestra de esto, es que no solo </w:t>
       </w:r>
@@ -68,6 +74,9 @@
       </w:r>
     </w:p>
     <w:p>
+      <w:pPr>
+        <w:jc w:val="both"/>
+      </w:pPr>
       <w:r>
         <w:t xml:space="preserve">El ingreso a las instalaciones tuvo un costo de $50.00 (cincuenta pesos) a cambio de un gafete valido para los 4 días de la feria, continuando con el ingreso a las instalaciones dando inicio con un museo que mostraba los descontinuados modelos de distintas computadoras Macintosh,  </w:t>
       </w:r>
@@ -90,6 +99,9 @@
       </w:r>
     </w:p>
     <w:p>
+      <w:pPr>
+        <w:jc w:val="both"/>
+      </w:pPr>
       <w:r>
         <w:t xml:space="preserve">Posteriormente se daba una muestra (y venta) de Drones, diversos modelos y colores, principalmente aéreos y algunos </w:t>
       </w:r>
@@ -118,6 +130,9 @@
       </w:r>
     </w:p>
     <w:p>
+      <w:pPr>
+        <w:jc w:val="both"/>
+      </w:pPr>
       <w:r>
         <w:t xml:space="preserve">Otra área de mucha participación y atractivo, fue el de las impresoras 3D, mostrando diversos tamaños, modelos y funciones, dándonos una pequeña muestra de los avances realizados en ese campo, aunque los precios hasta el momento, son altos, la tendencia muestra que surgen modelos con cada vez más características y funcionalidades  y cada vez más accesibles a las masas. Algunas mostraron la combinación al tomar una </w:t>
       </w:r>
@@ -146,6 +161,9 @@
       </w:r>
     </w:p>
     <w:p>
+      <w:pPr>
+        <w:jc w:val="both"/>
+      </w:pPr>
       <w:r>
         <w:t>Nos encontramos con empresas desarrolladoras de software como la empresa collective</w:t>
       </w:r>
@@ -193,8 +211,15 @@
         <w:t>, además, otras empresas ofrecían préstamos para negocios, dispositivos para cobro de servicios y productos a través de un dispositivo móvil conectado a internet.</w:t>
       </w:r>
     </w:p>
-    <w:p/>
-    <w:p>
+    <w:p>
+      <w:pPr>
+        <w:jc w:val="both"/>
+      </w:pPr>
+    </w:p>
+    <w:p>
+      <w:pPr>
+        <w:jc w:val="both"/>
+      </w:pPr>
       <w:r>
         <w:t xml:space="preserve">Se encontraban marcas conocidas como Asus, Hp, Norton Antivirus, </w:t>
       </w:r>
@@ -222,24 +247,45 @@
       <w:r>
         <w:t xml:space="preserve">, Epson, </w:t>
       </w:r>
-    </w:p>
-    <w:p>
-      <w:r>
-        <w:t xml:space="preserve">Robot limpiador de casa y muestra de robots ganadores en torneos de </w:t>
-      </w:r>
-      <w:proofErr w:type="spellStart"/>
-      <w:r>
-        <w:t>robotica</w:t>
-      </w:r>
-      <w:proofErr w:type="spellEnd"/>
-      <w:r>
-        <w:t>.</w:t>
-      </w:r>
-    </w:p>
-    <w:p>
+      <w:r>
+        <w:t>y otras más, pero no estaban los representantes directos de la marca, sino los distribuidores o vendedores al usuario final, lo que hace que los artículos no tengan precio directo.</w:t>
+      </w:r>
+    </w:p>
+    <w:p>
+      <w:pPr>
+        <w:jc w:val="both"/>
+      </w:pPr>
+      <w:r>
+        <w:lastRenderedPageBreak/>
+        <w:t xml:space="preserve">Se presentó también como novedad el </w:t>
+      </w:r>
+      <w:r>
+        <w:t xml:space="preserve">Robot </w:t>
+      </w:r>
+      <w:r>
+        <w:t>Aspiradora, que realiza la colecta de polvo y pelusa en casa de forma autónoma, además se realizó una exhibición de los</w:t>
+      </w:r>
+      <w:r>
+        <w:t xml:space="preserve"> robots ganadores en torneos de </w:t>
+      </w:r>
+      <w:r>
+        <w:t xml:space="preserve">robótica en los que asistió el </w:t>
+      </w:r>
       <w:bookmarkStart w:id="0" w:name="_GoBack"/>
       <w:bookmarkEnd w:id="0"/>
-    </w:p>
+      <w:proofErr w:type="spellStart"/>
+      <w:r>
+        <w:t>IPN</w:t>
+      </w:r>
+      <w:proofErr w:type="spellEnd"/>
+      <w:r>
+        <w:t xml:space="preserve"> y el Tecnológico de Monterrey</w:t>
+      </w:r>
+      <w:r>
+        <w:t>.</w:t>
+      </w:r>
+    </w:p>
+    <w:p/>
     <w:sectPr>
       <w:pgSz w:w="12240" w:h="15840"/>
       <w:pgMar w:top="1417" w:right="1701" w:bottom="1417" w:left="1701" w:header="708" w:footer="708" w:gutter="0"/>

</xml_diff>